<commit_message>
refine use case samole
</commit_message>
<xml_diff>
--- a/Hossam tasks/UseCase_sample.docx
+++ b/Hossam tasks/UseCase_sample.docx
@@ -452,8 +452,6 @@
             <w:r>
               <w:t xml:space="preserve"> </w:t>
             </w:r>
-            <w:bookmarkStart w:id="0" w:name="_GoBack"/>
-            <w:bookmarkEnd w:id="0"/>
             <w:r>
               <w:t>System</w:t>
             </w:r>
@@ -918,7 +916,15 @@
               <w:spacing w:after="0"/>
             </w:pPr>
             <w:r>
-              <w:t>User have to reach the store within 30 second.</w:t>
+              <w:t xml:space="preserve">User have to reach the store within 30 </w:t>
+            </w:r>
+            <w:r>
+              <w:t>minute</w:t>
+            </w:r>
+            <w:bookmarkStart w:id="0" w:name="_GoBack"/>
+            <w:bookmarkEnd w:id="0"/>
+            <w:r>
+              <w:t>.</w:t>
             </w:r>
           </w:p>
         </w:tc>

</xml_diff>